<commit_message>
adding name to report
</commit_message>
<xml_diff>
--- a/report.docx
+++ b/report.docx
@@ -2,6 +2,54 @@
 <file path=word/document.xml><?xml version="1.0" encoding="utf-8"?>
 <w:document xmlns:wpc="http://schemas.microsoft.com/office/word/2010/wordprocessingCanvas" xmlns:cx="http://schemas.microsoft.com/office/drawing/2014/chartex" xmlns:cx1="http://schemas.microsoft.com/office/drawing/2015/9/8/chartex" xmlns:cx2="http://schemas.microsoft.com/office/drawing/2015/10/21/chartex" xmlns:cx3="http://schemas.microsoft.com/office/drawing/2016/5/9/chartex" xmlns:cx4="http://schemas.microsoft.com/office/drawing/2016/5/10/chartex" xmlns:cx5="http://schemas.microsoft.com/office/drawing/2016/5/11/chartex" xmlns:cx6="http://schemas.microsoft.com/office/drawing/2016/5/12/chartex" xmlns:cx7="http://schemas.microsoft.com/office/drawing/2016/5/13/chartex" xmlns:cx8="http://schemas.microsoft.com/office/drawing/2016/5/14/chartex" xmlns:mc="http://schemas.openxmlformats.org/markup-compatibility/2006" xmlns:aink="http://schemas.microsoft.com/office/drawing/2016/ink" xmlns:am3d="http://schemas.microsoft.com/office/drawing/2017/model3d" xmlns:o="urn:schemas-microsoft-com:office:office" xmlns:oel="http://schemas.microsoft.com/office/2019/extlst" xmlns:r="http://schemas.openxmlformats.org/officeDocument/2006/relationships" xmlns:m="http://schemas.openxmlformats.org/officeDocument/2006/math" xmlns:v="urn:schemas-microsoft-com:vml" xmlns:wp14="http://schemas.microsoft.com/office/word/2010/wordprocessingDrawing" xmlns:wp="http://schemas.openxmlformats.org/drawingml/2006/wordprocessingDrawing" xmlns:w10="urn:schemas-microsoft-com:office:word" xmlns:w="http://schemas.openxmlformats.org/wordprocessingml/2006/main" xmlns:w14="http://schemas.microsoft.com/office/word/2010/wordml" xmlns:w15="http://schemas.microsoft.com/office/word/2012/wordml" xmlns:w16cex="http://schemas.microsoft.com/office/word/2018/wordml/cex" xmlns:w16cid="http://schemas.microsoft.com/office/word/2016/wordml/cid" xmlns:w16="http://schemas.microsoft.com/office/word/2018/wordml" xmlns:w16du="http://schemas.microsoft.com/office/word/2023/wordml/word16du" xmlns:w16sdtdh="http://schemas.microsoft.com/office/word/2020/wordml/sdtdatahash" xmlns:w16sdtfl="http://schemas.microsoft.com/office/word/2024/wordml/sdtformatlock" xmlns:w16se="http://schemas.microsoft.com/office/word/2015/wordml/symex" xmlns:wpg="http://schemas.microsoft.com/office/word/2010/wordprocessingGroup" xmlns:wpi="http://schemas.microsoft.com/office/word/2010/wordprocessingInk" xmlns:wne="http://schemas.microsoft.com/office/word/2006/wordml" xmlns:wps="http://schemas.microsoft.com/office/word/2010/wordprocessingShape" mc:Ignorable="w14 w15 w16se w16cid w16 w16cex w16sdtdh w16sdtfl w16du wp14">
   <w:body>
+    <w:p>
+      <w:pPr>
+        <w:rPr>
+          <w:b/>
+          <w:bCs/>
+          <w:sz w:val="30"/>
+          <w:szCs w:val="30"/>
+        </w:rPr>
+      </w:pPr>
+      <w:r>
+        <w:rPr>
+          <w:b/>
+          <w:bCs/>
+          <w:sz w:val="30"/>
+          <w:szCs w:val="30"/>
+        </w:rPr>
+        <w:t>KYLE EASY</w:t>
+      </w:r>
+    </w:p>
+    <w:p>
+      <w:pPr>
+        <w:rPr>
+          <w:b/>
+          <w:bCs/>
+          <w:sz w:val="30"/>
+          <w:szCs w:val="30"/>
+        </w:rPr>
+      </w:pPr>
+      <w:r>
+        <w:rPr>
+          <w:b/>
+          <w:bCs/>
+          <w:sz w:val="30"/>
+          <w:szCs w:val="30"/>
+        </w:rPr>
+        <w:t>33828156</w:t>
+      </w:r>
+    </w:p>
+    <w:p>
+      <w:pPr>
+        <w:rPr>
+          <w:b/>
+          <w:bCs/>
+          <w:sz w:val="30"/>
+          <w:szCs w:val="30"/>
+        </w:rPr>
+      </w:pPr>
+    </w:p>
     <w:p>
       <w:pPr>
         <w:rPr>
@@ -254,10 +302,7 @@
         <w:t xml:space="preserve"> friends.friend_id </w:t>
       </w:r>
       <w:r>
-        <w:t>are</w:t>
-      </w:r>
-      <w:r>
-        <w:t xml:space="preserve"> linked to</w:t>
+        <w:t>are linked to</w:t>
       </w:r>
       <w:r>
         <w:t xml:space="preserve"> users.id. This structure </w:t>
@@ -290,6 +335,7 @@
     </w:p>
     <w:p>
       <w:r>
+        <w:lastRenderedPageBreak/>
         <w:t xml:space="preserve">This app allows users to track their workouts, displaying dynamic information about each workout depending on it’s type. They can add and delete workouts with easy buttons and fields provided by the app. </w:t>
       </w:r>
     </w:p>
@@ -300,7 +346,9 @@
         </w:rPr>
       </w:pPr>
       <w:r>
-        <w:lastRenderedPageBreak/>
+        <w:rPr>
+          <w:noProof/>
+        </w:rPr>
         <w:drawing>
           <wp:inline distT="0" distB="0" distL="0" distR="0" wp14:anchorId="329597B9" wp14:editId="133D837D">
             <wp:extent cx="1413711" cy="1312360"/>
@@ -350,6 +398,9 @@
         <w:t xml:space="preserve"> </w:t>
       </w:r>
       <w:r>
+        <w:rPr>
+          <w:noProof/>
+        </w:rPr>
         <w:drawing>
           <wp:inline distT="0" distB="0" distL="0" distR="0" wp14:anchorId="489E5AAE" wp14:editId="0BA005D7">
             <wp:extent cx="1359237" cy="1497932"/>
@@ -449,6 +500,9 @@
         </w:numPr>
       </w:pPr>
       <w:r>
+        <w:rPr>
+          <w:noProof/>
+        </w:rPr>
         <w:drawing>
           <wp:inline distT="0" distB="0" distL="0" distR="0" wp14:anchorId="431D2858" wp14:editId="50A19D6C">
             <wp:extent cx="2723088" cy="2207795"/>
@@ -498,6 +552,9 @@
     </w:p>
     <w:p>
       <w:r>
+        <w:rPr>
+          <w:noProof/>
+        </w:rPr>
         <w:drawing>
           <wp:inline distT="0" distB="0" distL="0" distR="0" wp14:anchorId="2DC60E31" wp14:editId="13D61C41">
             <wp:extent cx="2352282" cy="1804737"/>
@@ -537,6 +594,7 @@
     </w:p>
     <w:p>
       <w:r>
+        <w:lastRenderedPageBreak/>
         <w:t>The user is also able to view the about page for the website from their dashboard, which serves as a landing page with all features for logged-in users.</w:t>
       </w:r>
     </w:p>
@@ -561,7 +619,9 @@
     </w:p>
     <w:p>
       <w:r>
-        <w:lastRenderedPageBreak/>
+        <w:rPr>
+          <w:noProof/>
+        </w:rPr>
         <w:drawing>
           <wp:inline distT="0" distB="0" distL="0" distR="0" wp14:anchorId="5490C09D" wp14:editId="74A3DD1D">
             <wp:extent cx="5731510" cy="6540500"/>
@@ -606,6 +666,9 @@
     </w:p>
     <w:p>
       <w:r>
+        <w:rPr>
+          <w:noProof/>
+        </w:rPr>
         <w:lastRenderedPageBreak/>
         <w:drawing>
           <wp:inline distT="0" distB="0" distL="0" distR="0" wp14:anchorId="2B4A0A49" wp14:editId="0134FD2D">
@@ -651,6 +714,9 @@
     </w:p>
     <w:p>
       <w:r>
+        <w:rPr>
+          <w:noProof/>
+        </w:rPr>
         <w:drawing>
           <wp:inline distT="0" distB="0" distL="0" distR="0" wp14:anchorId="1F211339" wp14:editId="6C734746">
             <wp:extent cx="5731510" cy="2992755"/>
@@ -699,6 +765,9 @@
         <w:t xml:space="preserve"> </w:t>
       </w:r>
       <w:r>
+        <w:rPr>
+          <w:noProof/>
+        </w:rPr>
         <w:drawing>
           <wp:inline distT="0" distB="0" distL="0" distR="0" wp14:anchorId="749F78F0" wp14:editId="1C0D7569">
             <wp:extent cx="3284042" cy="3356811"/>
@@ -741,6 +810,9 @@
         <w:t xml:space="preserve">My validate function also returns errors, which can be displayed by the register page. This is helpful as the user can better understand what is expected of them. </w:t>
       </w:r>
       <w:r>
+        <w:rPr>
+          <w:noProof/>
+        </w:rPr>
         <w:drawing>
           <wp:inline distT="0" distB="0" distL="0" distR="0" wp14:anchorId="08580ABC" wp14:editId="2C9E446B">
             <wp:extent cx="5731510" cy="4676775"/>
@@ -1027,15 +1099,6 @@
   </w:abstractNum>
   <w:num w:numId="1" w16cid:durableId="1238399342">
     <w:abstractNumId w:val="1"/>
-    <w:lvlOverride w:ilvl="0"/>
-    <w:lvlOverride w:ilvl="1"/>
-    <w:lvlOverride w:ilvl="2"/>
-    <w:lvlOverride w:ilvl="3"/>
-    <w:lvlOverride w:ilvl="4"/>
-    <w:lvlOverride w:ilvl="5"/>
-    <w:lvlOverride w:ilvl="6"/>
-    <w:lvlOverride w:ilvl="7"/>
-    <w:lvlOverride w:ilvl="8"/>
   </w:num>
   <w:num w:numId="2" w16cid:durableId="1450587025">
     <w:abstractNumId w:val="0"/>
@@ -1646,6 +1709,7 @@
   <w:style w:type="character" w:default="1" w:styleId="DefaultParagraphFont">
     <w:name w:val="Default Paragraph Font"/>
     <w:uiPriority w:val="1"/>
+    <w:semiHidden/>
     <w:unhideWhenUsed/>
   </w:style>
   <w:style w:type="table" w:default="1" w:styleId="TableNormal">

</xml_diff>